<commit_message>
Arreglo Cedula Paz y salvo
</commit_message>
<xml_diff>
--- a/Paz y salvo.docx
+++ b/Paz y salvo.docx
@@ -254,10 +254,28 @@
           <w:color w:val="000000"/>
           <w:lang w:eastAsia="es-CO"/>
         </w:rPr>
-        <w:t>1049245521</w:t>
+        <w:t>1049</w:t>
       </w:r>
       <w:bookmarkStart w:id="0" w:name="_GoBack"/>
       <w:bookmarkEnd w:id="0"/>
+      <w:r>
+        <w:rPr>
+          <w:rFonts w:ascii="Arial" w:hAnsi="Arial" w:cs="Arial"/>
+          <w:noProof/>
+          <w:color w:val="000000"/>
+          <w:lang w:eastAsia="es-CO"/>
+        </w:rPr>
+        <w:t>6</w:t>
+      </w:r>
+      <w:r>
+        <w:rPr>
+          <w:rFonts w:ascii="Arial" w:hAnsi="Arial" w:cs="Arial"/>
+          <w:noProof/>
+          <w:color w:val="000000"/>
+          <w:lang w:eastAsia="es-CO"/>
+        </w:rPr>
+        <w:t>45521</w:t>
+      </w:r>
       <w:r>
         <w:rPr>
           <w:rFonts w:ascii="Arial" w:hAnsi="Arial" w:cs="Arial"/>

</xml_diff>